<commit_message>
UZOVI en productgroep toegevoegd aan BGGZ trajecten datastructuur
</commit_message>
<xml_diff>
--- a/data_structuur.docx
+++ b/data_structuur.docx
@@ -457,6 +457,18 @@
         </w:numPr>
       </w:pPr>
       <w:r>
+        <w:t xml:space="preserve">bsn (key)</w:t>
+      </w:r>
+    </w:p>
+    <w:p>
+      <w:pPr>
+        <w:pStyle w:val="Compact"/>
+        <w:numPr>
+          <w:numId w:val="1003"/>
+          <w:ilvl w:val="0"/>
+        </w:numPr>
+      </w:pPr>
+      <w:r>
         <w:t xml:space="preserve">startdatum</w:t>
       </w:r>
     </w:p>
@@ -481,7 +493,7 @@
         </w:numPr>
       </w:pPr>
       <w:r>
-        <w:t xml:space="preserve">status</w:t>
+        <w:t xml:space="preserve">trajectstatus</w:t>
       </w:r>
     </w:p>
     <w:p>
@@ -506,6 +518,30 @@
       </w:pPr>
       <w:r>
         <w:t xml:space="preserve">ZVZ_actueel</w:t>
+      </w:r>
+    </w:p>
+    <w:p>
+      <w:pPr>
+        <w:pStyle w:val="Compact"/>
+        <w:numPr>
+          <w:numId w:val="1003"/>
+          <w:ilvl w:val="0"/>
+        </w:numPr>
+      </w:pPr>
+      <w:r>
+        <w:t xml:space="preserve">productgroep</w:t>
+      </w:r>
+    </w:p>
+    <w:p>
+      <w:pPr>
+        <w:pStyle w:val="Compact"/>
+        <w:numPr>
+          <w:numId w:val="1003"/>
+          <w:ilvl w:val="0"/>
+        </w:numPr>
+      </w:pPr>
+      <w:r>
+        <w:t xml:space="preserve">uzovi (moet eigenlijk van het dossier komen, maar geen goed bronbestand nu)</w:t>
       </w:r>
     </w:p>
     <w:p>
@@ -1659,7 +1695,7 @@
     </w:lvl>
   </w:abstractNum>
   <w:abstractNum w:abstractNumId="990">
-    <w:nsid w:val="f8e38a12"/>
+    <w:nsid w:val="8d93577c"/>
     <w:multiLevelType w:val="multilevel"/>
     <w:lvl w:ilvl="0">
       <w:numFmt w:val="bullet"/>
@@ -1740,7 +1776,7 @@
     </w:lvl>
   </w:abstractNum>
   <w:abstractNum w:abstractNumId="991">
-    <w:nsid w:val="f95fba92"/>
+    <w:nsid w:val="8520cc79"/>
     <w:multiLevelType w:val="multilevel"/>
     <w:lvl w:ilvl="0">
       <w:numFmt w:val="bullet"/>

</xml_diff>